<commit_message>
In dev : BS constructor
</commit_message>
<xml_diff>
--- a/Standards/Standards.docx
+++ b/Standards/Standards.docx
@@ -17,6 +17,7 @@
           <w:noProof/>
           <w:sz w:val="32"/>
           <w:szCs w:val="32"/>
+          <w:lang w:val="en-CA" w:eastAsia="en-CA"/>
         </w:rPr>
         <w:drawing>
           <wp:inline distT="0" distB="0" distL="0" distR="0">
@@ -315,6 +316,36 @@
     </w:p>
     <w:p>
       <w:pPr>
+        <w:jc w:val="center"/>
+        <w:rPr>
+          <w:rFonts w:ascii="Arial" w:hAnsi="Arial" w:cs="Arial"/>
+          <w:sz w:val="32"/>
+          <w:szCs w:val="32"/>
+          <w:lang w:val="fr-CA"/>
+        </w:rPr>
+      </w:pPr>
+    </w:p>
+    <w:p>
+      <w:pPr>
+        <w:rPr>
+          <w:rFonts w:ascii="Arial" w:hAnsi="Arial" w:cs="Arial"/>
+          <w:sz w:val="32"/>
+          <w:szCs w:val="32"/>
+          <w:lang w:val="fr-CA"/>
+        </w:rPr>
+      </w:pPr>
+      <w:r>
+        <w:rPr>
+          <w:rFonts w:ascii="Arial" w:hAnsi="Arial" w:cs="Arial"/>
+          <w:sz w:val="32"/>
+          <w:szCs w:val="32"/>
+          <w:lang w:val="fr-CA"/>
+        </w:rPr>
+        <w:tab/>
+      </w:r>
+    </w:p>
+    <w:p>
+      <w:pPr>
         <w:jc w:val="right"/>
         <w:rPr>
           <w:rFonts w:ascii="Arial" w:hAnsi="Arial" w:cs="Arial"/>
@@ -330,43 +361,16 @@
           <w:szCs w:val="32"/>
           <w:lang w:val="fr-CA"/>
         </w:rPr>
-        <w:tab/>
-      </w:r>
-      <w:r>
-        <w:rPr>
-          <w:rFonts w:ascii="Arial" w:hAnsi="Arial" w:cs="Arial"/>
-          <w:sz w:val="32"/>
-          <w:szCs w:val="32"/>
-          <w:lang w:val="fr-CA"/>
-        </w:rPr>
-        <w:tab/>
-      </w:r>
-      <w:r>
-        <w:rPr>
-          <w:rFonts w:ascii="Arial" w:hAnsi="Arial" w:cs="Arial"/>
-          <w:sz w:val="32"/>
-          <w:szCs w:val="32"/>
-          <w:lang w:val="fr-CA"/>
-        </w:rPr>
-        <w:tab/>
-      </w:r>
-      <w:r>
-        <w:rPr>
-          <w:rFonts w:ascii="Arial" w:hAnsi="Arial" w:cs="Arial"/>
-          <w:sz w:val="32"/>
-          <w:szCs w:val="32"/>
-          <w:lang w:val="fr-CA"/>
-        </w:rPr>
-        <w:tab/>
-      </w:r>
-      <w:r>
-        <w:rPr>
-          <w:rFonts w:ascii="Arial" w:hAnsi="Arial" w:cs="Arial"/>
-          <w:sz w:val="32"/>
-          <w:szCs w:val="32"/>
-          <w:lang w:val="fr-CA"/>
-        </w:rPr>
-        <w:tab/>
+        <w:t>Par : David Lafrenière</w:t>
+      </w:r>
+      <w:r>
+        <w:rPr>
+          <w:rFonts w:ascii="Arial" w:hAnsi="Arial" w:cs="Arial"/>
+          <w:sz w:val="32"/>
+          <w:szCs w:val="32"/>
+          <w:lang w:val="fr-CA"/>
+        </w:rPr>
+        <w:t>, Olivier Leblanc-Pellerin</w:t>
       </w:r>
     </w:p>
     <w:p>
@@ -379,23 +383,45 @@
           <w:lang w:val="fr-CA"/>
         </w:rPr>
       </w:pPr>
-      <w:r>
-        <w:rPr>
-          <w:rFonts w:ascii="Arial" w:hAnsi="Arial" w:cs="Arial"/>
-          <w:sz w:val="32"/>
-          <w:szCs w:val="32"/>
-          <w:lang w:val="fr-CA"/>
-        </w:rPr>
-        <w:t>Par : David Lafrenière</w:t>
-      </w:r>
-      <w:r>
-        <w:rPr>
-          <w:rFonts w:ascii="Arial" w:hAnsi="Arial" w:cs="Arial"/>
-          <w:sz w:val="32"/>
-          <w:szCs w:val="32"/>
-          <w:lang w:val="fr-CA"/>
-        </w:rPr>
-        <w:t>, Olivier Leblanc-Pellerin</w:t>
+      <w:proofErr w:type="gramStart"/>
+      <w:r>
+        <w:rPr>
+          <w:rFonts w:ascii="Arial" w:hAnsi="Arial" w:cs="Arial"/>
+          <w:sz w:val="32"/>
+          <w:szCs w:val="32"/>
+          <w:lang w:val="fr-CA"/>
+        </w:rPr>
+        <w:t>e</w:t>
+      </w:r>
+      <w:r>
+        <w:rPr>
+          <w:rFonts w:ascii="Arial" w:hAnsi="Arial" w:cs="Arial"/>
+          <w:sz w:val="32"/>
+          <w:szCs w:val="32"/>
+          <w:lang w:val="fr-CA"/>
+        </w:rPr>
+        <w:t>t</w:t>
+      </w:r>
+      <w:proofErr w:type="gramEnd"/>
+      <w:r>
+        <w:rPr>
+          <w:rFonts w:ascii="Arial" w:hAnsi="Arial" w:cs="Arial"/>
+          <w:sz w:val="32"/>
+          <w:szCs w:val="32"/>
+          <w:lang w:val="fr-CA"/>
+        </w:rPr>
+        <w:t xml:space="preserve"> Paul-Davi</w:t>
+      </w:r>
+      <w:bookmarkStart w:id="0" w:name="_GoBack"/>
+      <w:bookmarkEnd w:id="0"/>
+      <w:r>
+        <w:rPr>
+          <w:rFonts w:ascii="Arial" w:hAnsi="Arial" w:cs="Arial"/>
+          <w:sz w:val="32"/>
+          <w:szCs w:val="32"/>
+          <w:lang w:val="fr-CA"/>
+        </w:rPr>
+        <w:t>d Traoré</w:t>
       </w:r>
     </w:p>
     <w:p>
@@ -415,16 +441,16 @@
           <w:szCs w:val="32"/>
           <w:lang w:val="fr-CA"/>
         </w:rPr>
-        <w:t>e</w:t>
-      </w:r>
-      <w:r>
-        <w:rPr>
-          <w:rFonts w:ascii="Arial" w:hAnsi="Arial" w:cs="Arial"/>
-          <w:sz w:val="32"/>
-          <w:szCs w:val="32"/>
-          <w:lang w:val="fr-CA"/>
-        </w:rPr>
-        <w:t>t Paul-David Traoré</w:t>
+        <w:t xml:space="preserve">Équipe </w:t>
+      </w:r>
+      <w:r>
+        <w:rPr>
+          <w:rFonts w:ascii="Arial" w:hAnsi="Arial" w:cs="Arial"/>
+          <w:sz w:val="32"/>
+          <w:szCs w:val="32"/>
+          <w:lang w:val="fr-CA"/>
+        </w:rPr>
+        <w:t>#1</w:t>
       </w:r>
     </w:p>
     <w:p>
@@ -437,24 +463,6 @@
           <w:lang w:val="fr-CA"/>
         </w:rPr>
       </w:pPr>
-      <w:r>
-        <w:rPr>
-          <w:rFonts w:ascii="Arial" w:hAnsi="Arial" w:cs="Arial"/>
-          <w:sz w:val="32"/>
-          <w:szCs w:val="32"/>
-          <w:lang w:val="fr-CA"/>
-        </w:rPr>
-        <w:t xml:space="preserve">Équipe </w:t>
-      </w:r>
-      <w:r>
-        <w:rPr>
-          <w:rFonts w:ascii="Arial" w:hAnsi="Arial" w:cs="Arial"/>
-          <w:sz w:val="32"/>
-          <w:szCs w:val="32"/>
-          <w:lang w:val="fr-CA"/>
-        </w:rPr>
-        <w:t>#1</w:t>
-      </w:r>
     </w:p>
     <w:p>
       <w:pPr>
@@ -530,6 +538,17 @@
         <w:tab/>
         <w:t xml:space="preserve">     Date : 19 mars 2018</w:t>
       </w:r>
+    </w:p>
+    <w:p>
+      <w:pPr>
+        <w:jc w:val="right"/>
+        <w:rPr>
+          <w:rFonts w:ascii="Arial" w:hAnsi="Arial" w:cs="Arial"/>
+          <w:sz w:val="32"/>
+          <w:szCs w:val="32"/>
+          <w:lang w:val="fr-CA"/>
+        </w:rPr>
+      </w:pPr>
     </w:p>
     <w:sdt>
       <w:sdtPr>
@@ -1099,11 +1118,11 @@
       <w:pPr>
         <w:pStyle w:val="Heading1"/>
       </w:pPr>
-      <w:bookmarkStart w:id="0" w:name="_Toc508985973"/>
+      <w:bookmarkStart w:id="1" w:name="_Toc508985973"/>
       <w:r>
         <w:t>Rôles</w:t>
       </w:r>
-      <w:bookmarkEnd w:id="0"/>
+      <w:bookmarkEnd w:id="1"/>
     </w:p>
     <w:p>
       <w:pPr>
@@ -1129,8 +1148,17 @@
           <w:sz w:val="32"/>
           <w:szCs w:val="32"/>
         </w:rPr>
-        <w:t>Paul-David Traoré</w:t>
-      </w:r>
+        <w:t xml:space="preserve">Paul-David </w:t>
+      </w:r>
+      <w:proofErr w:type="spellStart"/>
+      <w:r>
+        <w:rPr>
+          <w:sz w:val="32"/>
+          <w:szCs w:val="32"/>
+        </w:rPr>
+        <w:t>Traoré</w:t>
+      </w:r>
+      <w:proofErr w:type="spellEnd"/>
     </w:p>
     <w:p>
       <w:pPr>
@@ -1149,8 +1177,17 @@
           <w:sz w:val="32"/>
           <w:szCs w:val="32"/>
         </w:rPr>
-        <w:t>E2: Olivier Leblanc-Pellerin</w:t>
-      </w:r>
+        <w:t>E2: Olivier Leblanc-</w:t>
+      </w:r>
+      <w:proofErr w:type="spellStart"/>
+      <w:r>
+        <w:rPr>
+          <w:sz w:val="32"/>
+          <w:szCs w:val="32"/>
+        </w:rPr>
+        <w:t>Pellerin</w:t>
+      </w:r>
+      <w:proofErr w:type="spellEnd"/>
     </w:p>
     <w:p>
       <w:pPr>
@@ -1191,22 +1228,22 @@
       <w:pPr>
         <w:pStyle w:val="Heading1"/>
       </w:pPr>
-      <w:bookmarkStart w:id="1" w:name="_Toc508985974"/>
+      <w:bookmarkStart w:id="2" w:name="_Toc508985974"/>
       <w:r>
         <w:lastRenderedPageBreak/>
         <w:t>Standards</w:t>
       </w:r>
-      <w:bookmarkEnd w:id="1"/>
+      <w:bookmarkEnd w:id="2"/>
     </w:p>
     <w:p>
       <w:pPr>
         <w:pStyle w:val="Heading2"/>
       </w:pPr>
-      <w:bookmarkStart w:id="2" w:name="_Toc508985975"/>
+      <w:bookmarkStart w:id="3" w:name="_Toc508985975"/>
       <w:r>
         <w:t>Code</w:t>
       </w:r>
-      <w:bookmarkEnd w:id="2"/>
+      <w:bookmarkEnd w:id="3"/>
     </w:p>
     <w:p>
       <w:pPr>
@@ -1246,7 +1283,29 @@
           <w:szCs w:val="24"/>
           <w:lang w:val="fr-CA"/>
         </w:rPr>
-        <w:t xml:space="preserve"> : UpperCamelCase </w:t>
+        <w:t xml:space="preserve"> : </w:t>
+      </w:r>
+      <w:proofErr w:type="spellStart"/>
+      <w:r>
+        <w:rPr>
+          <w:rFonts w:ascii="Times New Roman" w:eastAsia="Times New Roman" w:hAnsi="Times New Roman" w:cs="Times New Roman"/>
+          <w:color w:val="auto"/>
+          <w:sz w:val="24"/>
+          <w:szCs w:val="24"/>
+          <w:lang w:val="fr-CA"/>
+        </w:rPr>
+        <w:t>UpperCamelCase</w:t>
+      </w:r>
+      <w:proofErr w:type="spellEnd"/>
+      <w:r>
+        <w:rPr>
+          <w:rFonts w:ascii="Times New Roman" w:eastAsia="Times New Roman" w:hAnsi="Times New Roman" w:cs="Times New Roman"/>
+          <w:color w:val="auto"/>
+          <w:sz w:val="24"/>
+          <w:szCs w:val="24"/>
+          <w:lang w:val="fr-CA"/>
+        </w:rPr>
+        <w:t xml:space="preserve"> </w:t>
       </w:r>
       <w:r>
         <w:rPr>
@@ -1268,7 +1327,29 @@
           <w:szCs w:val="24"/>
           <w:lang w:val="fr-CA"/>
         </w:rPr>
-        <w:t xml:space="preserve"> : UpperCamelCase </w:t>
+        <w:t xml:space="preserve"> : </w:t>
+      </w:r>
+      <w:proofErr w:type="spellStart"/>
+      <w:r>
+        <w:rPr>
+          <w:rFonts w:ascii="Times New Roman" w:eastAsia="Times New Roman" w:hAnsi="Times New Roman" w:cs="Times New Roman"/>
+          <w:color w:val="auto"/>
+          <w:sz w:val="24"/>
+          <w:szCs w:val="24"/>
+          <w:lang w:val="fr-CA"/>
+        </w:rPr>
+        <w:t>UpperCamelCase</w:t>
+      </w:r>
+      <w:proofErr w:type="spellEnd"/>
+      <w:r>
+        <w:rPr>
+          <w:rFonts w:ascii="Times New Roman" w:eastAsia="Times New Roman" w:hAnsi="Times New Roman" w:cs="Times New Roman"/>
+          <w:color w:val="auto"/>
+          <w:sz w:val="24"/>
+          <w:szCs w:val="24"/>
+          <w:lang w:val="fr-CA"/>
+        </w:rPr>
+        <w:t xml:space="preserve"> </w:t>
       </w:r>
       <w:r>
         <w:rPr>
@@ -1290,8 +1371,20 @@
           <w:szCs w:val="24"/>
           <w:lang w:val="fr-CA"/>
         </w:rPr>
-        <w:t xml:space="preserve"> : lowerCamelCase</w:t>
-      </w:r>
+        <w:t xml:space="preserve"> : </w:t>
+      </w:r>
+      <w:proofErr w:type="spellStart"/>
+      <w:r>
+        <w:rPr>
+          <w:rFonts w:ascii="Times New Roman" w:eastAsia="Times New Roman" w:hAnsi="Times New Roman" w:cs="Times New Roman"/>
+          <w:color w:val="auto"/>
+          <w:sz w:val="24"/>
+          <w:szCs w:val="24"/>
+          <w:lang w:val="fr-CA"/>
+        </w:rPr>
+        <w:t>lowerCamelCase</w:t>
+      </w:r>
+      <w:proofErr w:type="spellEnd"/>
     </w:p>
     <w:p>
       <w:pPr>
@@ -1350,6 +1443,7 @@
         </w:rPr>
         <w:t xml:space="preserve">Les parenthèses </w:t>
       </w:r>
+      <w:proofErr w:type="gramStart"/>
       <w:r>
         <w:rPr>
           <w:rFonts w:ascii="Times New Roman" w:eastAsia="Times New Roman" w:hAnsi="Times New Roman" w:cs="Times New Roman"/>
@@ -1370,6 +1464,7 @@
         </w:rPr>
         <w:t>{</w:t>
       </w:r>
+      <w:proofErr w:type="gramEnd"/>
       <w:r>
         <w:rPr>
           <w:rFonts w:ascii="Times New Roman" w:eastAsia="Times New Roman" w:hAnsi="Times New Roman" w:cs="Times New Roman"/>
@@ -1417,15 +1512,51 @@
           <w:lang w:val="fr-CA"/>
         </w:rPr>
       </w:pPr>
-      <w:r>
-        <w:rPr>
-          <w:rFonts w:ascii="Courier New" w:eastAsia="Times New Roman" w:hAnsi="Courier New" w:cs="Courier New"/>
-          <w:color w:val="auto"/>
-          <w:sz w:val="20"/>
-          <w:szCs w:val="20"/>
-          <w:lang w:val="fr-CA"/>
-        </w:rPr>
-        <w:t>void NomMethode()</w:t>
+      <w:proofErr w:type="spellStart"/>
+      <w:proofErr w:type="gramStart"/>
+      <w:r>
+        <w:rPr>
+          <w:rFonts w:ascii="Courier New" w:eastAsia="Times New Roman" w:hAnsi="Courier New" w:cs="Courier New"/>
+          <w:color w:val="auto"/>
+          <w:sz w:val="20"/>
+          <w:szCs w:val="20"/>
+          <w:lang w:val="fr-CA"/>
+        </w:rPr>
+        <w:t>void</w:t>
+      </w:r>
+      <w:proofErr w:type="spellEnd"/>
+      <w:proofErr w:type="gramEnd"/>
+      <w:r>
+        <w:rPr>
+          <w:rFonts w:ascii="Courier New" w:eastAsia="Times New Roman" w:hAnsi="Courier New" w:cs="Courier New"/>
+          <w:color w:val="auto"/>
+          <w:sz w:val="20"/>
+          <w:szCs w:val="20"/>
+          <w:lang w:val="fr-CA"/>
+        </w:rPr>
+        <w:t xml:space="preserve"> </w:t>
+      </w:r>
+      <w:proofErr w:type="spellStart"/>
+      <w:r>
+        <w:rPr>
+          <w:rFonts w:ascii="Courier New" w:eastAsia="Times New Roman" w:hAnsi="Courier New" w:cs="Courier New"/>
+          <w:color w:val="auto"/>
+          <w:sz w:val="20"/>
+          <w:szCs w:val="20"/>
+          <w:lang w:val="fr-CA"/>
+        </w:rPr>
+        <w:t>NomMethode</w:t>
+      </w:r>
+      <w:proofErr w:type="spellEnd"/>
+      <w:r>
+        <w:rPr>
+          <w:rFonts w:ascii="Courier New" w:eastAsia="Times New Roman" w:hAnsi="Courier New" w:cs="Courier New"/>
+          <w:color w:val="auto"/>
+          <w:sz w:val="20"/>
+          <w:szCs w:val="20"/>
+          <w:lang w:val="fr-CA"/>
+        </w:rPr>
+        <w:t>()</w:t>
       </w:r>
     </w:p>
     <w:p>
@@ -1571,26 +1702,6 @@
     </w:p>
     <w:p>
       <w:pPr>
-        <w:pStyle w:val="Heading2"/>
-      </w:pPr>
-      <w:bookmarkStart w:id="3" w:name="_Toc508985976"/>
-      <w:r>
-        <w:t>Répertoires</w:t>
-      </w:r>
-      <w:bookmarkEnd w:id="3"/>
-    </w:p>
-    <w:p>
-      <w:pPr>
-        <w:pStyle w:val="Heading3"/>
-      </w:pPr>
-      <w:bookmarkStart w:id="4" w:name="_Toc508985977"/>
-      <w:r>
-        <w:t>Ressources</w:t>
-      </w:r>
-      <w:bookmarkEnd w:id="4"/>
-    </w:p>
-    <w:p>
-      <w:pPr>
         <w:pBdr>
           <w:top w:val="none" w:sz="0" w:space="0" w:color="auto"/>
           <w:left w:val="none" w:sz="0" w:space="0" w:color="auto"/>
@@ -1625,16 +1736,6 @@
           <w:lang w:val="fr-CA"/>
         </w:rPr>
       </w:pPr>
-      <w:r>
-        <w:rPr>
-          <w:rFonts w:ascii="Courier New" w:eastAsia="Times New Roman" w:hAnsi="Courier New" w:cs="Courier New"/>
-          <w:color w:val="auto"/>
-          <w:sz w:val="20"/>
-          <w:szCs w:val="20"/>
-          <w:lang w:val="fr-CA"/>
-        </w:rPr>
-        <w:t xml:space="preserve">    ----&gt; Images</w:t>
-      </w:r>
     </w:p>
     <w:p>
       <w:pPr>
@@ -1680,7 +1781,7 @@
           <w:szCs w:val="20"/>
           <w:lang w:val="fr-CA"/>
         </w:rPr>
-        <w:t xml:space="preserve">    |--&gt; Icônes</w:t>
+        <w:t>Abréviation du type du control (2 lettres min.) + "_" + fonction du control</w:t>
       </w:r>
     </w:p>
     <w:p>
@@ -1719,16 +1820,20 @@
           <w:lang w:val="fr-CA"/>
         </w:rPr>
       </w:pPr>
-      <w:r>
-        <w:rPr>
-          <w:rFonts w:ascii="Courier New" w:eastAsia="Times New Roman" w:hAnsi="Courier New" w:cs="Courier New"/>
-          <w:color w:val="auto"/>
-          <w:sz w:val="20"/>
-          <w:szCs w:val="20"/>
-          <w:lang w:val="fr-CA"/>
-        </w:rPr>
-        <w:t xml:space="preserve">    |--&gt; Autres</w:t>
-      </w:r>
+      <w:proofErr w:type="spellStart"/>
+      <w:proofErr w:type="gramStart"/>
+      <w:r>
+        <w:rPr>
+          <w:rFonts w:ascii="Courier New" w:eastAsia="Times New Roman" w:hAnsi="Courier New" w:cs="Courier New"/>
+          <w:color w:val="auto"/>
+          <w:sz w:val="20"/>
+          <w:szCs w:val="20"/>
+          <w:lang w:val="fr-CA"/>
+        </w:rPr>
+        <w:t>lowerCamelCase</w:t>
+      </w:r>
+      <w:proofErr w:type="spellEnd"/>
+      <w:proofErr w:type="gramEnd"/>
     </w:p>
     <w:p>
       <w:pPr>
@@ -1766,15 +1871,71 @@
           <w:lang w:val="fr-CA"/>
         </w:rPr>
       </w:pPr>
-      <w:r>
-        <w:rPr>
-          <w:rFonts w:ascii="Courier New" w:eastAsia="Times New Roman" w:hAnsi="Courier New" w:cs="Courier New"/>
-          <w:color w:val="auto"/>
-          <w:sz w:val="20"/>
-          <w:szCs w:val="20"/>
-          <w:lang w:val="fr-CA"/>
-        </w:rPr>
-        <w:t>"PrjEq01_" + NOM</w:t>
+      <w:proofErr w:type="gramStart"/>
+      <w:r>
+        <w:rPr>
+          <w:rFonts w:ascii="Courier New" w:eastAsia="Times New Roman" w:hAnsi="Courier New" w:cs="Courier New"/>
+          <w:color w:val="auto"/>
+          <w:sz w:val="20"/>
+          <w:szCs w:val="20"/>
+          <w:lang w:val="fr-CA"/>
+        </w:rPr>
+        <w:t>ex:</w:t>
+      </w:r>
+      <w:proofErr w:type="gramEnd"/>
+      <w:r>
+        <w:rPr>
+          <w:rFonts w:ascii="Courier New" w:eastAsia="Times New Roman" w:hAnsi="Courier New" w:cs="Courier New"/>
+          <w:color w:val="auto"/>
+          <w:sz w:val="20"/>
+          <w:szCs w:val="20"/>
+          <w:lang w:val="fr-CA"/>
+        </w:rPr>
+        <w:t xml:space="preserve"> "</w:t>
+      </w:r>
+      <w:proofErr w:type="spellStart"/>
+      <w:r>
+        <w:rPr>
+          <w:rFonts w:ascii="Courier New" w:eastAsia="Times New Roman" w:hAnsi="Courier New" w:cs="Courier New"/>
+          <w:color w:val="auto"/>
+          <w:sz w:val="20"/>
+          <w:szCs w:val="20"/>
+          <w:lang w:val="fr-CA"/>
+        </w:rPr>
+        <w:t>bt_home</w:t>
+      </w:r>
+      <w:proofErr w:type="spellEnd"/>
+      <w:r>
+        <w:rPr>
+          <w:rFonts w:ascii="Courier New" w:eastAsia="Times New Roman" w:hAnsi="Courier New" w:cs="Courier New"/>
+          <w:color w:val="auto"/>
+          <w:sz w:val="20"/>
+          <w:szCs w:val="20"/>
+          <w:lang w:val="fr-CA"/>
+        </w:rPr>
+        <w:t>", "</w:t>
+      </w:r>
+      <w:proofErr w:type="spellStart"/>
+      <w:r>
+        <w:rPr>
+          <w:rFonts w:ascii="Courier New" w:eastAsia="Times New Roman" w:hAnsi="Courier New" w:cs="Courier New"/>
+          <w:color w:val="auto"/>
+          <w:sz w:val="20"/>
+          <w:szCs w:val="20"/>
+          <w:lang w:val="fr-CA"/>
+        </w:rPr>
+        <w:t>dgv_chambresLouees</w:t>
+      </w:r>
+      <w:proofErr w:type="spellEnd"/>
+      <w:r>
+        <w:rPr>
+          <w:rFonts w:ascii="Courier New" w:eastAsia="Times New Roman" w:hAnsi="Courier New" w:cs="Courier New"/>
+          <w:color w:val="auto"/>
+          <w:sz w:val="20"/>
+          <w:szCs w:val="20"/>
+          <w:lang w:val="fr-CA"/>
+        </w:rPr>
+        <w:t>"</w:t>
       </w:r>
     </w:p>
     <w:p>
@@ -1810,19 +1971,48 @@
           <w:color w:val="auto"/>
           <w:sz w:val="20"/>
           <w:szCs w:val="20"/>
-          <w:lang w:val="fr-CA"/>
-        </w:rPr>
-      </w:pPr>
-      <w:r>
-        <w:rPr>
-          <w:rFonts w:ascii="Courier New" w:eastAsia="Times New Roman" w:hAnsi="Courier New" w:cs="Courier New"/>
-          <w:color w:val="auto"/>
-          <w:sz w:val="20"/>
-          <w:szCs w:val="20"/>
-          <w:lang w:val="fr-CA"/>
-        </w:rPr>
-        <w:t xml:space="preserve">             |-&gt; UpperCamelCase</w:t>
-      </w:r>
+        </w:rPr>
+      </w:pPr>
+      <w:r>
+        <w:rPr>
+          <w:rFonts w:ascii="Courier New" w:eastAsia="Times New Roman" w:hAnsi="Courier New" w:cs="Courier New"/>
+          <w:color w:val="auto"/>
+          <w:sz w:val="20"/>
+          <w:szCs w:val="20"/>
+        </w:rPr>
+        <w:t xml:space="preserve">Form: "Form" + </w:t>
+      </w:r>
+      <w:proofErr w:type="spellStart"/>
+      <w:r>
+        <w:rPr>
+          <w:rFonts w:ascii="Courier New" w:eastAsia="Times New Roman" w:hAnsi="Courier New" w:cs="Courier New"/>
+          <w:color w:val="auto"/>
+          <w:sz w:val="20"/>
+          <w:szCs w:val="20"/>
+        </w:rPr>
+        <w:t>fonction</w:t>
+      </w:r>
+      <w:proofErr w:type="spellEnd"/>
+    </w:p>
+    <w:p>
+      <w:pPr>
+        <w:pStyle w:val="Heading2"/>
+      </w:pPr>
+      <w:bookmarkStart w:id="4" w:name="_Toc508985976"/>
+      <w:r>
+        <w:t>Répertoires</w:t>
+      </w:r>
+      <w:bookmarkEnd w:id="4"/>
+    </w:p>
+    <w:p>
+      <w:pPr>
+        <w:pStyle w:val="Heading3"/>
+      </w:pPr>
+      <w:bookmarkStart w:id="5" w:name="_Toc508985977"/>
+      <w:r>
+        <w:t>Ressources</w:t>
+      </w:r>
+      <w:bookmarkEnd w:id="5"/>
     </w:p>
     <w:p>
       <w:pPr>
@@ -1868,17 +2058,7 @@
           <w:szCs w:val="20"/>
           <w:lang w:val="fr-CA"/>
         </w:rPr>
-        <w:t>Abréviation</w:t>
-      </w:r>
-      <w:r>
-        <w:rPr>
-          <w:rFonts w:ascii="Courier New" w:eastAsia="Times New Roman" w:hAnsi="Courier New" w:cs="Courier New"/>
-          <w:color w:val="auto"/>
-          <w:sz w:val="20"/>
-          <w:szCs w:val="20"/>
-          <w:lang w:val="fr-CA"/>
-        </w:rPr>
-        <w:t xml:space="preserve"> du type du control (2 lettres min.) + "_" + fonction du control</w:t>
+        <w:t xml:space="preserve">    ----&gt; Images</w:t>
       </w:r>
     </w:p>
     <w:p>
@@ -1925,7 +2105,7 @@
           <w:szCs w:val="20"/>
           <w:lang w:val="fr-CA"/>
         </w:rPr>
-        <w:t>lowerCamelCase</w:t>
+        <w:t xml:space="preserve">    |--&gt; Icônes</w:t>
       </w:r>
     </w:p>
     <w:p>
@@ -1972,17 +2152,7 @@
           <w:szCs w:val="20"/>
           <w:lang w:val="fr-CA"/>
         </w:rPr>
-        <w:t>ex:</w:t>
-      </w:r>
-      <w:r>
-        <w:rPr>
-          <w:rFonts w:ascii="Courier New" w:eastAsia="Times New Roman" w:hAnsi="Courier New" w:cs="Courier New"/>
-          <w:color w:val="auto"/>
-          <w:sz w:val="20"/>
-          <w:szCs w:val="20"/>
-          <w:lang w:val="fr-CA"/>
-        </w:rPr>
-        <w:t xml:space="preserve"> "bt_home", "dgv_chambresLouees"</w:t>
+        <w:t xml:space="preserve">    |--&gt; Autres</w:t>
       </w:r>
     </w:p>
     <w:p>
@@ -2018,42 +2188,19 @@
           <w:color w:val="auto"/>
           <w:sz w:val="20"/>
           <w:szCs w:val="20"/>
-        </w:rPr>
-      </w:pPr>
-      <w:r>
-        <w:rPr>
-          <w:rFonts w:ascii="Courier New" w:eastAsia="Times New Roman" w:hAnsi="Courier New" w:cs="Courier New"/>
-          <w:color w:val="auto"/>
-          <w:sz w:val="20"/>
-          <w:szCs w:val="20"/>
-        </w:rPr>
-        <w:t>Form:</w:t>
-      </w:r>
-      <w:r>
-        <w:rPr>
-          <w:rFonts w:ascii="Courier New" w:eastAsia="Times New Roman" w:hAnsi="Courier New" w:cs="Courier New"/>
-          <w:color w:val="auto"/>
-          <w:sz w:val="20"/>
-          <w:szCs w:val="20"/>
-        </w:rPr>
-        <w:t xml:space="preserve"> "Form" + fonction</w:t>
-      </w:r>
-    </w:p>
-    <w:p>
-      <w:pPr>
-        <w:pStyle w:val="Heading2"/>
-        <w:rPr>
-          <w:lang w:val="en-US"/>
-        </w:rPr>
-      </w:pPr>
-      <w:bookmarkStart w:id="5" w:name="_Toc508985978"/>
-      <w:r>
-        <w:rPr>
-          <w:lang w:val="en-US"/>
-        </w:rPr>
-        <w:t>DB</w:t>
-      </w:r>
-      <w:bookmarkEnd w:id="5"/>
+          <w:lang w:val="fr-CA"/>
+        </w:rPr>
+      </w:pPr>
+      <w:r>
+        <w:rPr>
+          <w:rFonts w:ascii="Courier New" w:eastAsia="Times New Roman" w:hAnsi="Courier New" w:cs="Courier New"/>
+          <w:color w:val="auto"/>
+          <w:sz w:val="20"/>
+          <w:szCs w:val="20"/>
+          <w:lang w:val="fr-CA"/>
+        </w:rPr>
+        <w:t>"PrjEq01_" + NOM</w:t>
+      </w:r>
     </w:p>
     <w:p>
       <w:pPr>
@@ -2088,17 +2235,47 @@
           <w:color w:val="auto"/>
           <w:sz w:val="20"/>
           <w:szCs w:val="20"/>
-        </w:rPr>
-      </w:pPr>
-      <w:r>
-        <w:rPr>
-          <w:rFonts w:ascii="Courier New" w:eastAsia="Times New Roman" w:hAnsi="Courier New" w:cs="Courier New"/>
-          <w:color w:val="auto"/>
-          <w:sz w:val="20"/>
-          <w:szCs w:val="20"/>
-        </w:rPr>
-        <w:t>CREATE TABLE NOMTABLE</w:t>
-      </w:r>
+          <w:lang w:val="fr-CA"/>
+        </w:rPr>
+      </w:pPr>
+      <w:r>
+        <w:rPr>
+          <w:rFonts w:ascii="Courier New" w:eastAsia="Times New Roman" w:hAnsi="Courier New" w:cs="Courier New"/>
+          <w:color w:val="auto"/>
+          <w:sz w:val="20"/>
+          <w:szCs w:val="20"/>
+          <w:lang w:val="fr-CA"/>
+        </w:rPr>
+        <w:t xml:space="preserve">             |-&gt; </w:t>
+      </w:r>
+      <w:proofErr w:type="spellStart"/>
+      <w:r>
+        <w:rPr>
+          <w:rFonts w:ascii="Courier New" w:eastAsia="Times New Roman" w:hAnsi="Courier New" w:cs="Courier New"/>
+          <w:color w:val="auto"/>
+          <w:sz w:val="20"/>
+          <w:szCs w:val="20"/>
+          <w:lang w:val="fr-CA"/>
+        </w:rPr>
+        <w:t>UpperCamelCase</w:t>
+      </w:r>
+      <w:proofErr w:type="spellEnd"/>
+    </w:p>
+    <w:p>
+      <w:pPr>
+        <w:pStyle w:val="Heading2"/>
+        <w:rPr>
+          <w:lang w:val="en-US"/>
+        </w:rPr>
+      </w:pPr>
+      <w:bookmarkStart w:id="6" w:name="_Toc508985978"/>
+      <w:r>
+        <w:rPr>
+          <w:lang w:val="en-US"/>
+        </w:rPr>
+        <w:t>DB</w:t>
+      </w:r>
+      <w:bookmarkEnd w:id="6"/>
     </w:p>
     <w:p>
       <w:pPr>
@@ -2142,7 +2319,7 @@
           <w:sz w:val="20"/>
           <w:szCs w:val="20"/>
         </w:rPr>
-        <w:t>(</w:t>
+        <w:t>CREATE TABLE NOMTABLE</w:t>
       </w:r>
     </w:p>
     <w:p>
@@ -2187,7 +2364,7 @@
           <w:sz w:val="20"/>
           <w:szCs w:val="20"/>
         </w:rPr>
-        <w:t xml:space="preserve">    NomChamp        INT     NOT NULL,</w:t>
+        <w:t>(</w:t>
       </w:r>
     </w:p>
     <w:p>
@@ -2232,7 +2409,27 @@
           <w:sz w:val="20"/>
           <w:szCs w:val="20"/>
         </w:rPr>
-        <w:t xml:space="preserve">    CleEtrangere    INT     NULL</w:t>
+        <w:t xml:space="preserve">    </w:t>
+      </w:r>
+      <w:proofErr w:type="spellStart"/>
+      <w:r>
+        <w:rPr>
+          <w:rFonts w:ascii="Courier New" w:eastAsia="Times New Roman" w:hAnsi="Courier New" w:cs="Courier New"/>
+          <w:color w:val="auto"/>
+          <w:sz w:val="20"/>
+          <w:szCs w:val="20"/>
+        </w:rPr>
+        <w:t>NomChamp</w:t>
+      </w:r>
+      <w:proofErr w:type="spellEnd"/>
+      <w:r>
+        <w:rPr>
+          <w:rFonts w:ascii="Courier New" w:eastAsia="Times New Roman" w:hAnsi="Courier New" w:cs="Courier New"/>
+          <w:color w:val="auto"/>
+          <w:sz w:val="20"/>
+          <w:szCs w:val="20"/>
+        </w:rPr>
+        <w:t xml:space="preserve">        INT     NOT NULL,</w:t>
       </w:r>
     </w:p>
     <w:p>
@@ -2277,7 +2474,27 @@
           <w:sz w:val="20"/>
           <w:szCs w:val="20"/>
         </w:rPr>
-        <w:t>);</w:t>
+        <w:t xml:space="preserve">    </w:t>
+      </w:r>
+      <w:proofErr w:type="spellStart"/>
+      <w:r>
+        <w:rPr>
+          <w:rFonts w:ascii="Courier New" w:eastAsia="Times New Roman" w:hAnsi="Courier New" w:cs="Courier New"/>
+          <w:color w:val="auto"/>
+          <w:sz w:val="20"/>
+          <w:szCs w:val="20"/>
+        </w:rPr>
+        <w:t>CleEtrangere</w:t>
+      </w:r>
+      <w:proofErr w:type="spellEnd"/>
+      <w:r>
+        <w:rPr>
+          <w:rFonts w:ascii="Courier New" w:eastAsia="Times New Roman" w:hAnsi="Courier New" w:cs="Courier New"/>
+          <w:color w:val="auto"/>
+          <w:sz w:val="20"/>
+          <w:szCs w:val="20"/>
+        </w:rPr>
+        <w:t xml:space="preserve">    INT     NULL</w:t>
       </w:r>
     </w:p>
     <w:p>
@@ -2322,7 +2539,7 @@
           <w:sz w:val="20"/>
           <w:szCs w:val="20"/>
         </w:rPr>
-        <w:t>ALTER TABLE &lt;NOM_TABLE&gt;</w:t>
+        <w:t>);</w:t>
       </w:r>
     </w:p>
     <w:p>
@@ -2367,8 +2584,7 @@
           <w:sz w:val="20"/>
           <w:szCs w:val="20"/>
         </w:rPr>
-        <w:tab/>
-        <w:t>ADD CONSTRAINT &lt;NOM_TABLE|_PK_|NOM_KEY&gt; PRIMARY KEY CLUSTERED (&lt;NOM_KEY&gt;)</w:t>
+        <w:t>ALTER TABLE &lt;NOM_TABLE&gt;</w:t>
       </w:r>
     </w:p>
     <w:p>
@@ -2413,7 +2629,8 @@
           <w:sz w:val="20"/>
           <w:szCs w:val="20"/>
         </w:rPr>
-        <w:t>ALTER TABLE &lt;NOM_TABLE&gt;</w:t>
+        <w:tab/>
+        <w:t>ADD CONSTRAINT &lt;NOM_TABLE|_PK_|NOM_KEY&gt; PRIMARY KEY CLUSTERED (&lt;NOM_KEY&gt;)</w:t>
       </w:r>
     </w:p>
     <w:p>
@@ -2458,8 +2675,7 @@
           <w:sz w:val="20"/>
           <w:szCs w:val="20"/>
         </w:rPr>
-        <w:tab/>
-        <w:t>ADD CONSTRAINT &lt;NOM_TABLE|_FK_|NOM_KEY&gt; FOREIGN KEY (&lt;NOM_KEY&gt;) REFERENCES &lt;NOM_FOREIGN_TABLE&gt;(&lt;NOM_KEY&gt;)</w:t>
+        <w:t>ALTER TABLE &lt;NOM_TABLE&gt;</w:t>
       </w:r>
     </w:p>
     <w:p>
@@ -2497,6 +2713,16 @@
           <w:szCs w:val="20"/>
         </w:rPr>
       </w:pPr>
+      <w:r>
+        <w:rPr>
+          <w:rFonts w:ascii="Courier New" w:eastAsia="Times New Roman" w:hAnsi="Courier New" w:cs="Courier New"/>
+          <w:color w:val="auto"/>
+          <w:sz w:val="20"/>
+          <w:szCs w:val="20"/>
+        </w:rPr>
+        <w:tab/>
+        <w:t>ADD CONSTRAINT &lt;NOM_TABLE|_FK_|NOM_KEY&gt; FOREIGN KEY (&lt;NOM_KEY&gt;) REFERENCES &lt;NOM_FOREIGN_TABLE&gt;(&lt;NOM_KEY&gt;)</w:t>
+      </w:r>
     </w:p>
     <w:p>
       <w:pPr>
@@ -2531,6 +2757,42 @@
           <w:color w:val="auto"/>
           <w:sz w:val="20"/>
           <w:szCs w:val="20"/>
+        </w:rPr>
+      </w:pPr>
+    </w:p>
+    <w:p>
+      <w:pPr>
+        <w:pBdr>
+          <w:top w:val="none" w:sz="0" w:space="0" w:color="auto"/>
+          <w:left w:val="none" w:sz="0" w:space="0" w:color="auto"/>
+          <w:bottom w:val="none" w:sz="0" w:space="0" w:color="auto"/>
+          <w:right w:val="none" w:sz="0" w:space="0" w:color="auto"/>
+          <w:between w:val="none" w:sz="0" w:space="0" w:color="auto"/>
+        </w:pBdr>
+        <w:tabs>
+          <w:tab w:val="left" w:pos="916"/>
+          <w:tab w:val="left" w:pos="1832"/>
+          <w:tab w:val="left" w:pos="2748"/>
+          <w:tab w:val="left" w:pos="3664"/>
+          <w:tab w:val="left" w:pos="4580"/>
+          <w:tab w:val="left" w:pos="5496"/>
+          <w:tab w:val="left" w:pos="6412"/>
+          <w:tab w:val="left" w:pos="7328"/>
+          <w:tab w:val="left" w:pos="8244"/>
+          <w:tab w:val="left" w:pos="9160"/>
+          <w:tab w:val="left" w:pos="10076"/>
+          <w:tab w:val="left" w:pos="10992"/>
+          <w:tab w:val="left" w:pos="11908"/>
+          <w:tab w:val="left" w:pos="12824"/>
+          <w:tab w:val="left" w:pos="13740"/>
+          <w:tab w:val="left" w:pos="14656"/>
+        </w:tabs>
+        <w:spacing w:after="0" w:line="240" w:lineRule="auto"/>
+        <w:rPr>
+          <w:rFonts w:ascii="Courier New" w:eastAsia="Times New Roman" w:hAnsi="Courier New" w:cs="Courier New"/>
+          <w:color w:val="auto"/>
+          <w:sz w:val="20"/>
+          <w:szCs w:val="20"/>
           <w:lang w:val="fr-CA"/>
         </w:rPr>
       </w:pPr>
@@ -2554,8 +2816,6 @@
         </w:rPr>
         <w:t>és est exactement le même que celui dans le devis.</w:t>
       </w:r>
-      <w:bookmarkStart w:id="6" w:name="_GoBack"/>
-      <w:bookmarkEnd w:id="6"/>
     </w:p>
     <w:p>
       <w:pPr>
@@ -2611,7 +2871,7 @@
     <w:sectPr>
       <w:footerReference w:type="default" r:id="rId9"/>
       <w:pgSz w:w="12240" w:h="15840"/>
-      <w:pgMar w:top="1440" w:right="1440" w:bottom="1440" w:left="1440" w:header="708" w:footer="708" w:gutter="0"/>
+      <w:pgMar w:top="720" w:right="720" w:bottom="720" w:left="720" w:header="708" w:footer="708" w:gutter="0"/>
       <w:pgNumType w:start="0"/>
       <w:cols w:space="708"/>
       <w:titlePg/>
@@ -3981,7 +4241,7 @@
 </file>
 
 <file path=customXml/itemProps1.xml><?xml version="1.0" encoding="utf-8"?>
-<ds:datastoreItem xmlns:ds="http://schemas.openxmlformats.org/officeDocument/2006/customXml" ds:itemID="{4ED8788A-7DF7-41DB-B870-0C6E6340CC8F}">
+<ds:datastoreItem xmlns:ds="http://schemas.openxmlformats.org/officeDocument/2006/customXml" ds:itemID="{8E0F9AAA-F395-43BA-A17B-E7B9572C075E}">
   <ds:schemaRefs>
     <ds:schemaRef ds:uri="http://schemas.openxmlformats.org/officeDocument/2006/bibliography"/>
   </ds:schemaRefs>

</xml_diff>